<commit_message>
changed/added to project planner file
</commit_message>
<xml_diff>
--- a/Official Documents/Project plan final.docx
+++ b/Official Documents/Project plan final.docx
@@ -14,16 +14,14 @@
         </w:pBdr>
         <w:spacing w:before="0" w:after="0"/>
       </w:pPr>
-      <w:bookmarkStart w:id="0" w:name="_GoBack"/>
-      <w:bookmarkEnd w:id="0"/>
     </w:p>
     <w:p>
       <w:pPr>
         <w:pStyle w:val="Title"/>
         <w:jc w:val="center"/>
       </w:pPr>
-      <w:bookmarkStart w:id="1" w:name="_heading=h.gjdgxs" w:colFirst="0" w:colLast="0"/>
-      <w:bookmarkEnd w:id="1"/>
+      <w:bookmarkStart w:id="0" w:name="_heading=h.gjdgxs" w:colFirst="0" w:colLast="0"/>
+      <w:bookmarkEnd w:id="0"/>
       <w:r>
         <w:t>Project Plan Tech Devils</w:t>
       </w:r>
@@ -112,25 +110,51 @@
     <w:p/>
     <w:p>
       <w:r>
-        <w:t xml:space="preserve">Student names: </w:t>
-      </w:r>
-      <w:proofErr w:type="spellStart"/>
-      <w:r>
-        <w:t>Luuk</w:t>
-      </w:r>
-      <w:proofErr w:type="spellEnd"/>
-      <w:r>
-        <w:t xml:space="preserve"> Vogel, Mitchell van ‘t Kruys, Victor </w:t>
-      </w:r>
-      <w:proofErr w:type="spellStart"/>
-      <w:r>
-        <w:t>Florea</w:t>
-      </w:r>
-      <w:proofErr w:type="spellEnd"/>
-    </w:p>
-    <w:p>
-      <w:r>
-        <w:t>Student Numbers: 3850560, 4058151,3880346</w:t>
+        <w:t>Student names: Luuk Vogel</w:t>
+      </w:r>
+      <w:r>
+        <w:t>/</w:t>
+      </w:r>
+      <w:r>
+        <w:t xml:space="preserve"> Mitchell van ‘t Kruys</w:t>
+      </w:r>
+      <w:r>
+        <w:t xml:space="preserve">/ </w:t>
+      </w:r>
+      <w:r>
+        <w:t>Victor Florea</w:t>
+      </w:r>
+      <w:r>
+        <w:t>/</w:t>
+      </w:r>
+      <w:r>
+        <w:t xml:space="preserve"> David horvath</w:t>
+      </w:r>
+    </w:p>
+    <w:p>
+      <w:r>
+        <w:t>Student Numbers: 3850560</w:t>
+      </w:r>
+      <w:r>
+        <w:t xml:space="preserve">/ </w:t>
+      </w:r>
+      <w:r>
+        <w:t>4058151</w:t>
+      </w:r>
+      <w:r>
+        <w:t xml:space="preserve">/ </w:t>
+      </w:r>
+      <w:r>
+        <w:t>3880346</w:t>
+      </w:r>
+      <w:r>
+        <w:t>/</w:t>
+      </w:r>
+      <w:r>
+        <w:t xml:space="preserve"> </w:t>
+      </w:r>
+      <w:r>
+        <w:t>3698009</w:t>
       </w:r>
     </w:p>
     <w:p>
@@ -733,7 +757,7 @@
           <w:szCs w:val="36"/>
         </w:rPr>
       </w:pPr>
-      <w:bookmarkStart w:id="2" w:name="_Toc26727979"/>
+      <w:bookmarkStart w:id="1" w:name="_Toc26727979"/>
       <w:r>
         <w:rPr>
           <w:sz w:val="36"/>
@@ -742,7 +766,7 @@
         <w:lastRenderedPageBreak/>
         <w:t>Description</w:t>
       </w:r>
-      <w:bookmarkEnd w:id="2"/>
+      <w:bookmarkEnd w:id="1"/>
       <w:r>
         <w:rPr>
           <w:sz w:val="36"/>
@@ -790,15 +814,7 @@
         </w:numPr>
       </w:pPr>
       <w:r>
-        <w:t xml:space="preserve">We </w:t>
-      </w:r>
-      <w:proofErr w:type="gramStart"/>
-      <w:r>
-        <w:t>have to</w:t>
-      </w:r>
-      <w:proofErr w:type="gramEnd"/>
-      <w:r>
-        <w:t xml:space="preserve"> have a digital key to unlock the door, using RFID</w:t>
+        <w:t>We have to have a digital key to unlock the door, using RFID</w:t>
       </w:r>
     </w:p>
     <w:p>
@@ -809,15 +825,7 @@
         </w:numPr>
       </w:pPr>
       <w:r>
-        <w:t xml:space="preserve">We </w:t>
-      </w:r>
-      <w:proofErr w:type="gramStart"/>
-      <w:r>
-        <w:t>have to</w:t>
-      </w:r>
-      <w:proofErr w:type="gramEnd"/>
-      <w:r>
-        <w:t xml:space="preserve"> use an LCD screen for a menu to control everything</w:t>
+        <w:t>We have to use an LCD screen for a menu to control everything</w:t>
       </w:r>
     </w:p>
     <w:p>
@@ -828,15 +836,7 @@
         </w:numPr>
       </w:pPr>
       <w:r>
-        <w:t xml:space="preserve">We </w:t>
-      </w:r>
-      <w:proofErr w:type="gramStart"/>
-      <w:r>
-        <w:t>have to</w:t>
-      </w:r>
-      <w:proofErr w:type="gramEnd"/>
-      <w:r>
-        <w:t xml:space="preserve"> be able to control the lighting</w:t>
+        <w:t>We have to be able to control the lighting</w:t>
       </w:r>
     </w:p>
     <w:p>
@@ -847,15 +847,7 @@
         </w:numPr>
       </w:pPr>
       <w:r>
-        <w:t xml:space="preserve">We </w:t>
-      </w:r>
-      <w:proofErr w:type="gramStart"/>
-      <w:r>
-        <w:t>have to</w:t>
-      </w:r>
-      <w:proofErr w:type="gramEnd"/>
-      <w:r>
-        <w:t xml:space="preserve"> be able to control a fan</w:t>
+        <w:t>We have to be able to control a fan</w:t>
       </w:r>
     </w:p>
     <w:p>
@@ -866,15 +858,7 @@
         </w:numPr>
       </w:pPr>
       <w:r>
-        <w:t xml:space="preserve">We </w:t>
-      </w:r>
-      <w:proofErr w:type="gramStart"/>
-      <w:r>
-        <w:t>have to</w:t>
-      </w:r>
-      <w:proofErr w:type="gramEnd"/>
-      <w:r>
-        <w:t xml:space="preserve"> connect a smoke detector to the system</w:t>
+        <w:t>We have to connect a smoke detector to the system</w:t>
       </w:r>
     </w:p>
     <w:p/>
@@ -929,15 +913,7 @@
     </w:p>
     <w:p>
       <w:r>
-        <w:t xml:space="preserve">The next evening, he tries to cook a </w:t>
-      </w:r>
-      <w:proofErr w:type="gramStart"/>
-      <w:r>
-        <w:t>little</w:t>
-      </w:r>
-      <w:proofErr w:type="gramEnd"/>
-      <w:r>
-        <w:t xml:space="preserve"> but he decided to watch some tv and totally forgot about the cooking food, and all of a sudden a smoke alarm sounds because the smoke detector detected something was burning.</w:t>
+        <w:t>The next evening, he tries to cook a little but he decided to watch some tv and totally forgot about the cooking food, and all of a sudden a smoke alarm sounds because the smoke detector detected something was burning.</w:t>
       </w:r>
     </w:p>
     <w:p>
@@ -949,7 +925,7 @@
           <w:szCs w:val="36"/>
         </w:rPr>
       </w:pPr>
-      <w:bookmarkStart w:id="3" w:name="_Toc26727980"/>
+      <w:bookmarkStart w:id="2" w:name="_Toc26727980"/>
       <w:r>
         <w:rPr>
           <w:sz w:val="36"/>
@@ -958,7 +934,7 @@
         <w:lastRenderedPageBreak/>
         <w:t>Deliverables</w:t>
       </w:r>
-      <w:bookmarkEnd w:id="3"/>
+      <w:bookmarkEnd w:id="2"/>
     </w:p>
     <w:p>
       <w:pPr>
@@ -1269,7 +1245,7 @@
               <w:jc w:val="center"/>
             </w:pPr>
             <w:r>
-              <w:t>Fan</w:t>
+              <w:t>Food management</w:t>
             </w:r>
           </w:p>
         </w:tc>
@@ -1374,13 +1350,8 @@
               <w:spacing w:line="240" w:lineRule="auto"/>
               <w:jc w:val="center"/>
             </w:pPr>
-            <w:proofErr w:type="spellStart"/>
-            <w:r>
-              <w:t>c#</w:t>
-            </w:r>
-            <w:proofErr w:type="spellEnd"/>
-            <w:r>
-              <w:t xml:space="preserve"> application</w:t>
+            <w:r>
+              <w:t>c# application</w:t>
             </w:r>
           </w:p>
         </w:tc>
@@ -1750,7 +1721,7 @@
           <w:szCs w:val="28"/>
         </w:rPr>
       </w:pPr>
-      <w:bookmarkStart w:id="4" w:name="_Toc26727981"/>
+      <w:bookmarkStart w:id="3" w:name="_Toc26727981"/>
       <w:r>
         <w:rPr>
           <w:sz w:val="28"/>
@@ -1759,7 +1730,7 @@
         <w:lastRenderedPageBreak/>
         <w:t>Timeline</w:t>
       </w:r>
-      <w:bookmarkEnd w:id="4"/>
+      <w:bookmarkEnd w:id="3"/>
     </w:p>
     <w:p>
       <w:r>
@@ -1786,7 +1757,7 @@
           <v:shape id="_x0000_i1025" type="#_x0000_t75" style="width:489.75pt;height:180pt" o:ole="">
             <v:imagedata r:id="rId10" o:title=""/>
           </v:shape>
-          <o:OLEObject Type="Embed" ProgID="Excel.Sheet.12" ShapeID="_x0000_i1025" DrawAspect="Content" ObjectID="_1637341395" r:id="rId11"/>
+          <o:OLEObject Type="Embed" ProgID="Excel.Sheet.12" ShapeID="_x0000_i1025" DrawAspect="Content" ObjectID="_1637927386" r:id="rId11"/>
         </w:object>
       </w:r>
     </w:p>
@@ -1801,7 +1772,7 @@
           <w:szCs w:val="36"/>
         </w:rPr>
       </w:pPr>
-      <w:bookmarkStart w:id="5" w:name="_Toc26727982"/>
+      <w:bookmarkStart w:id="4" w:name="_Toc26727982"/>
       <w:r>
         <w:rPr>
           <w:sz w:val="36"/>
@@ -1809,7 +1780,7 @@
         </w:rPr>
         <w:t>Communication</w:t>
       </w:r>
-      <w:bookmarkEnd w:id="5"/>
+      <w:bookmarkEnd w:id="4"/>
     </w:p>
     <w:p>
       <w:pPr>
@@ -1836,7 +1807,7 @@
           <w:szCs w:val="36"/>
         </w:rPr>
       </w:pPr>
-      <w:bookmarkStart w:id="6" w:name="_Toc26727983"/>
+      <w:bookmarkStart w:id="5" w:name="_Toc26727983"/>
       <w:r>
         <w:rPr>
           <w:sz w:val="36"/>
@@ -1845,7 +1816,7 @@
         <w:lastRenderedPageBreak/>
         <w:t>Risk analysis</w:t>
       </w:r>
-      <w:bookmarkEnd w:id="6"/>
+      <w:bookmarkEnd w:id="5"/>
     </w:p>
     <w:p/>
     <w:tbl>
@@ -2141,10 +2112,302 @@
       <w:r>
         <w:t xml:space="preserve">In the above table, the risks that the group will encounter are listed. The risks go from low risk (green) to worst-case(red) and in between yellow as the middle tier. </w:t>
       </w:r>
-      <w:r>
-        <w:br w:type="page"/>
-      </w:r>
-    </w:p>
+    </w:p>
+    <w:p>
+      <w:pPr>
+        <w:pStyle w:val="Heading2"/>
+      </w:pPr>
+      <w:r>
+        <w:t>Risk mitigation</w:t>
+      </w:r>
+    </w:p>
+    <w:tbl>
+      <w:tblPr>
+        <w:tblStyle w:val="TableGrid"/>
+        <w:tblW w:w="9270" w:type="dxa"/>
+        <w:tblInd w:w="-95" w:type="dxa"/>
+        <w:tblLook w:val="04A0" w:firstRow="1" w:lastRow="0" w:firstColumn="1" w:lastColumn="0" w:noHBand="0" w:noVBand="1"/>
+      </w:tblPr>
+      <w:tblGrid>
+        <w:gridCol w:w="4604"/>
+        <w:gridCol w:w="4666"/>
+      </w:tblGrid>
+      <w:tr>
+        <w:tc>
+          <w:tcPr>
+            <w:tcW w:w="4604" w:type="dxa"/>
+          </w:tcPr>
+          <w:p>
+            <w:r>
+              <w:t>Risk number 1</w:t>
+            </w:r>
+          </w:p>
+        </w:tc>
+        <w:tc>
+          <w:tcPr>
+            <w:tcW w:w="4666" w:type="dxa"/>
+          </w:tcPr>
+          <w:p>
+            <w:r>
+              <w:t xml:space="preserve">To mitigate this </w:t>
+            </w:r>
+            <w:r>
+              <w:t>risk,</w:t>
+            </w:r>
+            <w:r>
+              <w:t xml:space="preserve"> we’re going to contact the team members online via discord or </w:t>
+            </w:r>
+            <w:r>
+              <w:t>WhatsApp</w:t>
+            </w:r>
+          </w:p>
+        </w:tc>
+      </w:tr>
+      <w:tr>
+        <w:tc>
+          <w:tcPr>
+            <w:tcW w:w="4604" w:type="dxa"/>
+          </w:tcPr>
+          <w:p>
+            <w:r>
+              <w:t xml:space="preserve">Risk number </w:t>
+            </w:r>
+            <w:r>
+              <w:t>2</w:t>
+            </w:r>
+          </w:p>
+        </w:tc>
+        <w:tc>
+          <w:tcPr>
+            <w:tcW w:w="4666" w:type="dxa"/>
+          </w:tcPr>
+          <w:p>
+            <w:r>
+              <w:t xml:space="preserve">To mitigate this risk, we’re going to talk to the team member and come up with solutions to fix this. (for </w:t>
+            </w:r>
+            <w:r>
+              <w:t>example,</w:t>
+            </w:r>
+            <w:r>
+              <w:t xml:space="preserve"> go to a teacher)</w:t>
+            </w:r>
+          </w:p>
+        </w:tc>
+      </w:tr>
+      <w:tr>
+        <w:tc>
+          <w:tcPr>
+            <w:tcW w:w="4604" w:type="dxa"/>
+          </w:tcPr>
+          <w:p>
+            <w:r>
+              <w:t xml:space="preserve">Risk number </w:t>
+            </w:r>
+            <w:r>
+              <w:t>3</w:t>
+            </w:r>
+          </w:p>
+        </w:tc>
+        <w:tc>
+          <w:tcPr>
+            <w:tcW w:w="4666" w:type="dxa"/>
+          </w:tcPr>
+          <w:p>
+            <w:r>
+              <w:t>To mitigate this risk, we are going to talk amongst each other first. If that does not work, we are going to consult with a teacher.</w:t>
+            </w:r>
+          </w:p>
+        </w:tc>
+      </w:tr>
+      <w:tr>
+        <w:tc>
+          <w:tcPr>
+            <w:tcW w:w="4604" w:type="dxa"/>
+          </w:tcPr>
+          <w:p>
+            <w:r>
+              <w:t xml:space="preserve">Risk number </w:t>
+            </w:r>
+            <w:r>
+              <w:t>4</w:t>
+            </w:r>
+          </w:p>
+        </w:tc>
+        <w:tc>
+          <w:tcPr>
+            <w:tcW w:w="4666" w:type="dxa"/>
+          </w:tcPr>
+          <w:p>
+            <w:r>
+              <w:t xml:space="preserve">To mitigate this risk, the scrum master is going to bring this up and have a meeting about this. If this does not change after the meeting. </w:t>
+            </w:r>
+            <w:r>
+              <w:lastRenderedPageBreak/>
+              <w:t>The scrum master will tell the teacher and ask for advice.</w:t>
+            </w:r>
+          </w:p>
+        </w:tc>
+      </w:tr>
+      <w:tr>
+        <w:tc>
+          <w:tcPr>
+            <w:tcW w:w="4604" w:type="dxa"/>
+          </w:tcPr>
+          <w:p>
+            <w:r>
+              <w:lastRenderedPageBreak/>
+              <w:t xml:space="preserve">Risk number </w:t>
+            </w:r>
+            <w:r>
+              <w:t>5</w:t>
+            </w:r>
+          </w:p>
+        </w:tc>
+        <w:tc>
+          <w:tcPr>
+            <w:tcW w:w="4666" w:type="dxa"/>
+          </w:tcPr>
+          <w:p>
+            <w:r>
+              <w:t xml:space="preserve">To mitigate this risk, the scrum master is going to have a talk with this member and ask what the reasons were. If the reasons were valid and the member did not have another </w:t>
+            </w:r>
+            <w:r>
+              <w:t>choice (to come to school). It could be dismissed. If the member did have a choice, then the scrum master will inform the teacher.</w:t>
+            </w:r>
+          </w:p>
+        </w:tc>
+      </w:tr>
+      <w:tr>
+        <w:tc>
+          <w:tcPr>
+            <w:tcW w:w="4604" w:type="dxa"/>
+          </w:tcPr>
+          <w:p>
+            <w:r>
+              <w:t xml:space="preserve">Risk number </w:t>
+            </w:r>
+            <w:r>
+              <w:t>6</w:t>
+            </w:r>
+          </w:p>
+        </w:tc>
+        <w:tc>
+          <w:tcPr>
+            <w:tcW w:w="4666" w:type="dxa"/>
+          </w:tcPr>
+          <w:p>
+            <w:r>
+              <w:t>If a computer dies, we can always redo and have multiple backups of different files.</w:t>
+            </w:r>
+          </w:p>
+        </w:tc>
+      </w:tr>
+      <w:tr>
+        <w:tc>
+          <w:tcPr>
+            <w:tcW w:w="4604" w:type="dxa"/>
+          </w:tcPr>
+          <w:p>
+            <w:r>
+              <w:t>Risk number</w:t>
+            </w:r>
+            <w:r>
+              <w:t xml:space="preserve"> 7</w:t>
+            </w:r>
+          </w:p>
+        </w:tc>
+        <w:tc>
+          <w:tcPr>
+            <w:tcW w:w="4666" w:type="dxa"/>
+          </w:tcPr>
+          <w:p>
+            <w:r>
+              <w:t>If the Arduino stops working during an important presentation, we will have multiple Arduinos ready</w:t>
+            </w:r>
+            <w:r>
+              <w:t xml:space="preserve"> to replace the broken one</w:t>
+            </w:r>
+            <w:r>
+              <w:t>.</w:t>
+            </w:r>
+          </w:p>
+        </w:tc>
+      </w:tr>
+      <w:tr>
+        <w:tc>
+          <w:tcPr>
+            <w:tcW w:w="4604" w:type="dxa"/>
+          </w:tcPr>
+          <w:p>
+            <w:r>
+              <w:t xml:space="preserve">Risk number </w:t>
+            </w:r>
+            <w:r>
+              <w:t>8</w:t>
+            </w:r>
+          </w:p>
+        </w:tc>
+        <w:tc>
+          <w:tcPr>
+            <w:tcW w:w="4666" w:type="dxa"/>
+          </w:tcPr>
+          <w:p>
+            <w:r>
+              <w:t>If our code stops working for some odd reason, we will have a previous version on git or locally, so that we can always fall back to that code.</w:t>
+            </w:r>
+            <w:r>
+              <w:t xml:space="preserve"> We will then explain what the difference </w:t>
+            </w:r>
+            <w:r>
+              <w:t>is between</w:t>
+            </w:r>
+            <w:r>
+              <w:t xml:space="preserve"> the previous and current code</w:t>
+            </w:r>
+          </w:p>
+        </w:tc>
+      </w:tr>
+      <w:tr>
+        <w:tc>
+          <w:tcPr>
+            <w:tcW w:w="4604" w:type="dxa"/>
+          </w:tcPr>
+          <w:p>
+            <w:r>
+              <w:t xml:space="preserve">Risk number </w:t>
+            </w:r>
+            <w:r>
+              <w:t>9</w:t>
+            </w:r>
+          </w:p>
+        </w:tc>
+        <w:tc>
+          <w:tcPr>
+            <w:tcW w:w="4666" w:type="dxa"/>
+          </w:tcPr>
+          <w:p>
+            <w:r>
+              <w:t xml:space="preserve">To mitigate this risk, we will have to communicate with this teammate over the internet </w:t>
+            </w:r>
+            <w:r>
+              <w:t>a</w:t>
+            </w:r>
+            <w:r>
+              <w:t xml:space="preserve">nd ask them to send of everything over git, google drive, or the </w:t>
+            </w:r>
+            <w:r>
+              <w:t>W</w:t>
+            </w:r>
+            <w:bookmarkStart w:id="6" w:name="_GoBack"/>
+            <w:bookmarkEnd w:id="6"/>
+            <w:r>
+              <w:t>hatsApp group</w:t>
+            </w:r>
+          </w:p>
+        </w:tc>
+      </w:tr>
+    </w:tbl>
+    <w:p/>
     <w:p/>
     <w:p>
       <w:pPr>
@@ -3909,6 +4172,25 @@
     <w:uiPriority w:val="99"/>
     <w:rsid w:val="00E02D6A"/>
   </w:style>
+  <w:style w:type="table" w:styleId="TableGrid">
+    <w:name w:val="Table Grid"/>
+    <w:basedOn w:val="TableNormal"/>
+    <w:uiPriority w:val="39"/>
+    <w:rsid w:val="00476A29"/>
+    <w:pPr>
+      <w:spacing w:before="0" w:after="0" w:line="240" w:lineRule="auto"/>
+    </w:pPr>
+    <w:tblPr>
+      <w:tblBorders>
+        <w:top w:val="single" w:sz="4" w:space="0" w:color="auto"/>
+        <w:left w:val="single" w:sz="4" w:space="0" w:color="auto"/>
+        <w:bottom w:val="single" w:sz="4" w:space="0" w:color="auto"/>
+        <w:right w:val="single" w:sz="4" w:space="0" w:color="auto"/>
+        <w:insideH w:val="single" w:sz="4" w:space="0" w:color="auto"/>
+        <w:insideV w:val="single" w:sz="4" w:space="0" w:color="auto"/>
+      </w:tblBorders>
+    </w:tblPr>
+  </w:style>
 </w:styles>
 </file>
 
@@ -4202,7 +4484,7 @@
 </file>
 
 <file path=customXml/itemProps2.xml><?xml version="1.0" encoding="utf-8"?>
-<ds:datastoreItem xmlns:ds="http://schemas.openxmlformats.org/officeDocument/2006/customXml" ds:itemID="{F7A69327-6A9C-421F-A088-16558F79EB54}">
+<ds:datastoreItem xmlns:ds="http://schemas.openxmlformats.org/officeDocument/2006/customXml" ds:itemID="{094F2609-6AE0-4576-9D65-BD91894D9BD8}">
   <ds:schemaRefs>
     <ds:schemaRef ds:uri="http://schemas.openxmlformats.org/officeDocument/2006/bibliography"/>
   </ds:schemaRefs>

</xml_diff>